<commit_message>
Added new paper on Cox regression for large datasets
</commit_message>
<xml_diff>
--- a/Survival analysis.docx
+++ b/Survival analysis.docx
@@ -2354,15 +2354,19 @@
         </w:numPr>
         <w:rPr>
           <w:rFonts w:ascii="Calibri" w:eastAsiaTheme="minorEastAsia" w:hAnsi="Calibri" w:cs="Calibri"/>
-        </w:rPr>
-      </w:pPr>
-      <w:r>
-        <w:rPr>
-          <w:rFonts w:ascii="Calibri" w:eastAsiaTheme="minorEastAsia" w:hAnsi="Calibri" w:cs="Calibri"/>
+          <w:b/>
+        </w:rPr>
+      </w:pPr>
+      <w:bookmarkStart w:id="0" w:name="_GoBack"/>
+      <w:r>
+        <w:rPr>
+          <w:rFonts w:ascii="Calibri" w:eastAsiaTheme="minorEastAsia" w:hAnsi="Calibri" w:cs="Calibri"/>
+          <w:b/>
         </w:rPr>
         <w:t>Hazard and cumulative hazard</w:t>
       </w:r>
     </w:p>
+    <w:bookmarkEnd w:id="0"/>
     <w:p>
       <w:pPr>
         <w:pStyle w:val="ListParagraph"/>
@@ -8287,7 +8291,7 @@
         <w:t>AFT model is commonly rewritten as being log-linear with respect to time</w:t>
       </w:r>
     </w:p>
-    <w:bookmarkStart w:id="0" w:name="_Hlk169269922"/>
+    <w:bookmarkStart w:id="1" w:name="_Hlk169269922"/>
     <w:p>
       <w:pPr>
         <w:pStyle w:val="ListParagraph"/>
@@ -8562,7 +8566,7 @@
           </m:r>
         </m:oMath>
       </m:oMathPara>
-      <w:bookmarkEnd w:id="0"/>
+      <w:bookmarkEnd w:id="1"/>
     </w:p>
     <w:p>
       <w:pPr>
@@ -15532,6 +15536,9 @@
       </w:r>
       <m:oMath>
         <m:r>
+          <m:rPr>
+            <m:sty m:val="p"/>
+          </m:rPr>
           <w:rPr>
             <w:rFonts w:ascii="Cambria Math" w:eastAsiaTheme="minorEastAsia" w:hAnsi="Cambria Math" w:cs="Calibri"/>
           </w:rPr>
@@ -16203,11 +16210,13 @@
         </w:numPr>
         <w:rPr>
           <w:rFonts w:ascii="Calibri" w:eastAsiaTheme="minorEastAsia" w:hAnsi="Calibri" w:cs="Calibri"/>
-        </w:rPr>
-      </w:pPr>
-      <w:r>
-        <w:rPr>
-          <w:rFonts w:ascii="Calibri" w:eastAsiaTheme="minorEastAsia" w:hAnsi="Calibri" w:cs="Calibri"/>
+          <w:b/>
+        </w:rPr>
+      </w:pPr>
+      <w:r>
+        <w:rPr>
+          <w:rFonts w:ascii="Calibri" w:eastAsiaTheme="minorEastAsia" w:hAnsi="Calibri" w:cs="Calibri"/>
+          <w:b/>
         </w:rPr>
         <w:t>Some covariate data are missing</w:t>
       </w:r>
@@ -16244,8 +16253,15 @@
       <w:r>
         <w:rPr>
           <w:rFonts w:ascii="Calibri" w:eastAsiaTheme="minorEastAsia" w:hAnsi="Calibri" w:cs="Calibri"/>
-        </w:rPr>
-        <w:t>Imputation methods: missing data are imputed or replaced with a set of plausible values</w:t>
+          <w:b/>
+        </w:rPr>
+        <w:t>Imputation methods</w:t>
+      </w:r>
+      <w:r>
+        <w:rPr>
+          <w:rFonts w:ascii="Calibri" w:eastAsiaTheme="minorEastAsia" w:hAnsi="Calibri" w:cs="Calibri"/>
+        </w:rPr>
+        <w:t>: missing data are imputed or replaced with a set of plausible values</w:t>
       </w:r>
     </w:p>
     <w:p>
@@ -16257,11 +16273,13 @@
         </w:numPr>
         <w:rPr>
           <w:rFonts w:ascii="Calibri" w:eastAsiaTheme="minorEastAsia" w:hAnsi="Calibri" w:cs="Calibri"/>
-        </w:rPr>
-      </w:pPr>
-      <w:r>
-        <w:rPr>
-          <w:rFonts w:ascii="Calibri" w:eastAsiaTheme="minorEastAsia" w:hAnsi="Calibri" w:cs="Calibri"/>
+          <w:b/>
+        </w:rPr>
+      </w:pPr>
+      <w:r>
+        <w:rPr>
+          <w:rFonts w:ascii="Calibri" w:eastAsiaTheme="minorEastAsia" w:hAnsi="Calibri" w:cs="Calibri"/>
+          <w:b/>
         </w:rPr>
         <w:t>How should we choose which variables to include in the survival model?</w:t>
       </w:r>
@@ -16281,7 +16299,33 @@
         <w:rPr>
           <w:rFonts w:ascii="Calibri" w:eastAsiaTheme="minorEastAsia" w:hAnsi="Calibri" w:cs="Calibri"/>
         </w:rPr>
-        <w:t>As a starting point, it is good practice to include known prognostic factors and any that are specifically required by the study aims</w:t>
+        <w:t xml:space="preserve">As a starting point, it is good practice to include </w:t>
+      </w:r>
+      <w:r>
+        <w:rPr>
+          <w:rFonts w:ascii="Calibri" w:eastAsiaTheme="minorEastAsia" w:hAnsi="Calibri" w:cs="Calibri"/>
+          <w:b/>
+        </w:rPr>
+        <w:t>known prognostic factors</w:t>
+      </w:r>
+      <w:r>
+        <w:rPr>
+          <w:rFonts w:ascii="Calibri" w:eastAsiaTheme="minorEastAsia" w:hAnsi="Calibri" w:cs="Calibri"/>
+        </w:rPr>
+        <w:t xml:space="preserve"> and any that are </w:t>
+      </w:r>
+      <w:r>
+        <w:rPr>
+          <w:rFonts w:ascii="Calibri" w:eastAsiaTheme="minorEastAsia" w:hAnsi="Calibri" w:cs="Calibri"/>
+          <w:b/>
+        </w:rPr>
+        <w:t>specifically required</w:t>
+      </w:r>
+      <w:r>
+        <w:rPr>
+          <w:rFonts w:ascii="Calibri" w:eastAsiaTheme="minorEastAsia" w:hAnsi="Calibri" w:cs="Calibri"/>
+        </w:rPr>
+        <w:t xml:space="preserve"> by the study aims</w:t>
       </w:r>
     </w:p>
     <w:p>
@@ -16299,7 +16343,14 @@
         <w:rPr>
           <w:rFonts w:ascii="Calibri" w:eastAsiaTheme="minorEastAsia" w:hAnsi="Calibri" w:cs="Calibri"/>
         </w:rPr>
-        <w:t>Then, consider new factors that add significant additional predictive ability</w:t>
+        <w:t xml:space="preserve">Then, consider new factors that </w:t>
+      </w:r>
+      <w:r>
+        <w:rPr>
+          <w:rFonts w:ascii="Calibri" w:eastAsiaTheme="minorEastAsia" w:hAnsi="Calibri" w:cs="Calibri"/>
+          <w:b/>
+        </w:rPr>
+        <w:t>add significant additional predictive ability</w:t>
       </w:r>
     </w:p>
     <w:p>
@@ -16317,7 +16368,20 @@
         <w:rPr>
           <w:rFonts w:ascii="Calibri" w:eastAsiaTheme="minorEastAsia" w:hAnsi="Calibri" w:cs="Calibri"/>
         </w:rPr>
-        <w:t>Large number of factors of interest &amp; little info about their prognostic influence -&gt; automated selection techniques (e.g., stepwise methods: backward/forward)</w:t>
+        <w:t xml:space="preserve">Large number of factors of interest &amp; little info about their prognostic influence -&gt; </w:t>
+      </w:r>
+      <w:r>
+        <w:rPr>
+          <w:rFonts w:ascii="Calibri" w:eastAsiaTheme="minorEastAsia" w:hAnsi="Calibri" w:cs="Calibri"/>
+          <w:b/>
+        </w:rPr>
+        <w:t>automated selection techniques</w:t>
+      </w:r>
+      <w:r>
+        <w:rPr>
+          <w:rFonts w:ascii="Calibri" w:eastAsiaTheme="minorEastAsia" w:hAnsi="Calibri" w:cs="Calibri"/>
+        </w:rPr>
+        <w:t xml:space="preserve"> (e.g., stepwise methods: backward/forward)</w:t>
       </w:r>
     </w:p>
     <w:p>
@@ -16353,7 +16417,33 @@
         <w:rPr>
           <w:rFonts w:ascii="Calibri" w:eastAsiaTheme="minorEastAsia" w:hAnsi="Calibri" w:cs="Calibri"/>
         </w:rPr>
-        <w:t>Each possible model could be fitted -&gt; best picked on the basis of a goodness-of-fit measure (e.g., Mallow’s C)</w:t>
+        <w:t xml:space="preserve">Each </w:t>
+      </w:r>
+      <w:r>
+        <w:rPr>
+          <w:rFonts w:ascii="Calibri" w:eastAsiaTheme="minorEastAsia" w:hAnsi="Calibri" w:cs="Calibri"/>
+          <w:b/>
+        </w:rPr>
+        <w:t>possible model</w:t>
+      </w:r>
+      <w:r>
+        <w:rPr>
+          <w:rFonts w:ascii="Calibri" w:eastAsiaTheme="minorEastAsia" w:hAnsi="Calibri" w:cs="Calibri"/>
+        </w:rPr>
+        <w:t xml:space="preserve"> could be fitted -&gt; </w:t>
+      </w:r>
+      <w:r>
+        <w:rPr>
+          <w:rFonts w:ascii="Calibri" w:eastAsiaTheme="minorEastAsia" w:hAnsi="Calibri" w:cs="Calibri"/>
+          <w:b/>
+        </w:rPr>
+        <w:t>best picked on the basis of a goodness-of-fit measure</w:t>
+      </w:r>
+      <w:r>
+        <w:rPr>
+          <w:rFonts w:ascii="Calibri" w:eastAsiaTheme="minorEastAsia" w:hAnsi="Calibri" w:cs="Calibri"/>
+        </w:rPr>
+        <w:t xml:space="preserve"> (e.g., Mallow’s C)</w:t>
       </w:r>
     </w:p>
     <w:p>
@@ -16457,8 +16547,15 @@
       <w:r>
         <w:rPr>
           <w:rFonts w:ascii="Calibri" w:eastAsiaTheme="minorEastAsia" w:hAnsi="Calibri" w:cs="Calibri"/>
-        </w:rPr>
-        <w:t xml:space="preserve">Backward elimination is possibly the best of the above methods </w:t>
+          <w:b/>
+        </w:rPr>
+        <w:t>Backward elimination</w:t>
+      </w:r>
+      <w:r>
+        <w:rPr>
+          <w:rFonts w:ascii="Calibri" w:eastAsiaTheme="minorEastAsia" w:hAnsi="Calibri" w:cs="Calibri"/>
+        </w:rPr>
+        <w:t xml:space="preserve"> is possibly the best of the above methods </w:t>
       </w:r>
     </w:p>
     <w:p>
@@ -16475,8 +16572,15 @@
       <w:r>
         <w:rPr>
           <w:rFonts w:ascii="Calibri" w:eastAsiaTheme="minorEastAsia" w:hAnsi="Calibri" w:cs="Calibri"/>
-        </w:rPr>
-        <w:t xml:space="preserve">Alternative: Lasso method – force some regression </w:t>
+          <w:b/>
+        </w:rPr>
+        <w:t>Alternative: Lasso method</w:t>
+      </w:r>
+      <w:r>
+        <w:rPr>
+          <w:rFonts w:ascii="Calibri" w:eastAsiaTheme="minorEastAsia" w:hAnsi="Calibri" w:cs="Calibri"/>
+        </w:rPr>
+        <w:t xml:space="preserve"> – force some regression </w:t>
       </w:r>
       <w:proofErr w:type="spellStart"/>
       <w:r>
@@ -16516,11 +16620,13 @@
         </w:numPr>
         <w:rPr>
           <w:rFonts w:ascii="Calibri" w:eastAsiaTheme="minorEastAsia" w:hAnsi="Calibri" w:cs="Calibri"/>
-        </w:rPr>
-      </w:pPr>
-      <w:r>
-        <w:rPr>
-          <w:rFonts w:ascii="Calibri" w:eastAsiaTheme="minorEastAsia" w:hAnsi="Calibri" w:cs="Calibri"/>
+          <w:b/>
+        </w:rPr>
+      </w:pPr>
+      <w:r>
+        <w:rPr>
+          <w:rFonts w:ascii="Calibri" w:eastAsiaTheme="minorEastAsia" w:hAnsi="Calibri" w:cs="Calibri"/>
+          <w:b/>
         </w:rPr>
         <w:t>Measure predictive ability? Validation?</w:t>
       </w:r>
@@ -16588,13 +16694,21 @@
         </w:numPr>
         <w:rPr>
           <w:rFonts w:ascii="Calibri" w:eastAsiaTheme="minorEastAsia" w:hAnsi="Calibri" w:cs="Calibri"/>
-        </w:rPr>
-      </w:pPr>
-      <w:r>
-        <w:rPr>
-          <w:rFonts w:ascii="Calibri" w:eastAsiaTheme="minorEastAsia" w:hAnsi="Calibri" w:cs="Calibri"/>
-        </w:rPr>
-        <w:t>2 components of predictive ability: calibration and discrimination</w:t>
+          <w:b/>
+        </w:rPr>
+      </w:pPr>
+      <w:r>
+        <w:rPr>
+          <w:rFonts w:ascii="Calibri" w:eastAsiaTheme="minorEastAsia" w:hAnsi="Calibri" w:cs="Calibri"/>
+        </w:rPr>
+        <w:t>2 components of predictive ability</w:t>
+      </w:r>
+      <w:r>
+        <w:rPr>
+          <w:rFonts w:ascii="Calibri" w:eastAsiaTheme="minorEastAsia" w:hAnsi="Calibri" w:cs="Calibri"/>
+          <w:b/>
+        </w:rPr>
+        <w:t>: calibration and discrimination</w:t>
       </w:r>
     </w:p>
     <w:p>
@@ -16629,8 +16743,15 @@
       <w:r>
         <w:rPr>
           <w:rFonts w:ascii="Calibri" w:eastAsiaTheme="minorEastAsia" w:hAnsi="Calibri" w:cs="Calibri"/>
-        </w:rPr>
-        <w:t>Internal validity -&gt; model that closely mirrors the survival patterns of the present data</w:t>
+          <w:b/>
+        </w:rPr>
+        <w:t>Internal validity</w:t>
+      </w:r>
+      <w:r>
+        <w:rPr>
+          <w:rFonts w:ascii="Calibri" w:eastAsiaTheme="minorEastAsia" w:hAnsi="Calibri" w:cs="Calibri"/>
+        </w:rPr>
+        <w:t xml:space="preserve"> -&gt; model that closely mirrors the survival patterns of the present data</w:t>
       </w:r>
     </w:p>
     <w:p>
@@ -16647,8 +16768,15 @@
       <w:r>
         <w:rPr>
           <w:rFonts w:ascii="Calibri" w:eastAsiaTheme="minorEastAsia" w:hAnsi="Calibri" w:cs="Calibri"/>
-        </w:rPr>
-        <w:t>External validity -&gt; should do so for other groups of patients as well</w:t>
+          <w:b/>
+        </w:rPr>
+        <w:t>External validity</w:t>
+      </w:r>
+      <w:r>
+        <w:rPr>
+          <w:rFonts w:ascii="Calibri" w:eastAsiaTheme="minorEastAsia" w:hAnsi="Calibri" w:cs="Calibri"/>
+        </w:rPr>
+        <w:t xml:space="preserve"> -&gt; should do so for other groups of patients as well</w:t>
       </w:r>
     </w:p>
     <w:p>
@@ -16678,11 +16806,13 @@
         </w:numPr>
         <w:rPr>
           <w:rFonts w:ascii="Calibri" w:eastAsiaTheme="minorEastAsia" w:hAnsi="Calibri" w:cs="Calibri"/>
-        </w:rPr>
-      </w:pPr>
-      <w:r>
-        <w:rPr>
-          <w:rFonts w:ascii="Calibri" w:eastAsiaTheme="minorEastAsia" w:hAnsi="Calibri" w:cs="Calibri"/>
+          <w:b/>
+        </w:rPr>
+      </w:pPr>
+      <w:r>
+        <w:rPr>
+          <w:rFonts w:ascii="Calibri" w:eastAsiaTheme="minorEastAsia" w:hAnsi="Calibri" w:cs="Calibri"/>
+          <w:b/>
         </w:rPr>
         <w:t>Measures of discrimination</w:t>
       </w:r>
@@ -16701,8 +16831,15 @@
       <w:r>
         <w:rPr>
           <w:rFonts w:ascii="Calibri" w:eastAsiaTheme="minorEastAsia" w:hAnsi="Calibri" w:cs="Calibri"/>
-        </w:rPr>
-        <w:t>C-index: a generalization of the area under the receiver operation characteristic (ROC) curve</w:t>
+          <w:b/>
+        </w:rPr>
+        <w:t>C-index</w:t>
+      </w:r>
+      <w:r>
+        <w:rPr>
+          <w:rFonts w:ascii="Calibri" w:eastAsiaTheme="minorEastAsia" w:hAnsi="Calibri" w:cs="Calibri"/>
+        </w:rPr>
+        <w:t>: a generalization of the area under the receiver operation characteristic (ROC) curve</w:t>
       </w:r>
       <w:r>
         <w:rPr>
@@ -16728,12 +16865,14 @@
         </w:numPr>
         <w:rPr>
           <w:rFonts w:ascii="Calibri" w:eastAsiaTheme="minorEastAsia" w:hAnsi="Calibri" w:cs="Calibri"/>
+          <w:b/>
         </w:rPr>
       </w:pPr>
       <w:proofErr w:type="spellStart"/>
       <w:r>
         <w:rPr>
           <w:rFonts w:ascii="Calibri" w:eastAsiaTheme="minorEastAsia" w:hAnsi="Calibri" w:cs="Calibri"/>
+          <w:b/>
         </w:rPr>
         <w:t>Nagelkerke’s</w:t>
       </w:r>
@@ -16741,6 +16880,7 @@
       <w:r>
         <w:rPr>
           <w:rFonts w:ascii="Calibri" w:eastAsiaTheme="minorEastAsia" w:hAnsi="Calibri" w:cs="Calibri"/>
+          <w:b/>
         </w:rPr>
         <w:t xml:space="preserve"> </w:t>
       </w:r>
@@ -16750,12 +16890,16 @@
             <m:ctrlPr>
               <w:rPr>
                 <w:rFonts w:ascii="Cambria Math" w:eastAsiaTheme="minorEastAsia" w:hAnsi="Cambria Math" w:cs="Calibri"/>
+                <w:b/>
                 <w:i/>
               </w:rPr>
             </m:ctrlPr>
           </m:sSupPr>
           <m:e>
             <m:r>
+              <m:rPr>
+                <m:sty m:val="bi"/>
+              </m:rPr>
               <w:rPr>
                 <w:rFonts w:ascii="Cambria Math" w:eastAsiaTheme="minorEastAsia" w:hAnsi="Cambria Math" w:cs="Calibri"/>
               </w:rPr>
@@ -16764,6 +16908,9 @@
           </m:e>
           <m:sup>
             <m:r>
+              <m:rPr>
+                <m:sty m:val="bi"/>
+              </m:rPr>
               <w:rPr>
                 <w:rFonts w:ascii="Cambria Math" w:eastAsiaTheme="minorEastAsia" w:hAnsi="Cambria Math" w:cs="Calibri"/>
               </w:rPr>
@@ -16772,6 +16919,9 @@
           </m:sup>
         </m:sSup>
         <m:r>
+          <m:rPr>
+            <m:sty m:val="bi"/>
+          </m:rPr>
           <w:rPr>
             <w:rFonts w:ascii="Cambria Math" w:eastAsiaTheme="minorEastAsia" w:hAnsi="Cambria Math" w:cs="Calibri"/>
           </w:rPr>
@@ -16782,6 +16932,7 @@
             <m:ctrlPr>
               <w:rPr>
                 <w:rFonts w:ascii="Cambria Math" w:eastAsiaTheme="minorEastAsia" w:hAnsi="Cambria Math" w:cs="Calibri"/>
+                <w:b/>
                 <w:i/>
               </w:rPr>
             </m:ctrlPr>
@@ -16792,12 +16943,16 @@
                 <m:ctrlPr>
                   <w:rPr>
                     <w:rFonts w:ascii="Cambria Math" w:eastAsiaTheme="minorEastAsia" w:hAnsi="Cambria Math" w:cs="Calibri"/>
+                    <w:b/>
                     <w:i/>
                   </w:rPr>
                 </m:ctrlPr>
               </m:sSubSupPr>
               <m:e>
                 <m:r>
+                  <m:rPr>
+                    <m:sty m:val="bi"/>
+                  </m:rPr>
                   <w:rPr>
                     <w:rFonts w:ascii="Cambria Math" w:eastAsiaTheme="minorEastAsia" w:hAnsi="Cambria Math" w:cs="Calibri"/>
                   </w:rPr>
@@ -16806,6 +16961,9 @@
               </m:e>
               <m:sub>
                 <m:r>
+                  <m:rPr>
+                    <m:sty m:val="bi"/>
+                  </m:rPr>
                   <w:rPr>
                     <w:rFonts w:ascii="Cambria Math" w:eastAsiaTheme="minorEastAsia" w:hAnsi="Cambria Math" w:cs="Calibri"/>
                   </w:rPr>
@@ -16814,6 +16972,9 @@
               </m:sub>
               <m:sup>
                 <m:r>
+                  <m:rPr>
+                    <m:sty m:val="bi"/>
+                  </m:rPr>
                   <w:rPr>
                     <w:rFonts w:ascii="Cambria Math" w:eastAsiaTheme="minorEastAsia" w:hAnsi="Cambria Math" w:cs="Calibri"/>
                   </w:rPr>
@@ -16834,11 +16995,13 @@
         </w:numPr>
         <w:rPr>
           <w:rFonts w:ascii="Calibri" w:eastAsiaTheme="minorEastAsia" w:hAnsi="Calibri" w:cs="Calibri"/>
-        </w:rPr>
-      </w:pPr>
-      <w:r>
-        <w:rPr>
-          <w:rFonts w:ascii="Calibri" w:eastAsiaTheme="minorEastAsia" w:hAnsi="Calibri" w:cs="Calibri"/>
+          <w:b/>
+        </w:rPr>
+      </w:pPr>
+      <w:r>
+        <w:rPr>
+          <w:rFonts w:ascii="Calibri" w:eastAsiaTheme="minorEastAsia" w:hAnsi="Calibri" w:cs="Calibri"/>
+          <w:b/>
         </w:rPr>
         <w:t>Measures of calibration:</w:t>
       </w:r>
@@ -16852,11 +17015,13 @@
         </w:numPr>
         <w:rPr>
           <w:rFonts w:ascii="Calibri" w:eastAsiaTheme="minorEastAsia" w:hAnsi="Calibri" w:cs="Calibri"/>
-        </w:rPr>
-      </w:pPr>
-      <w:r>
-        <w:rPr>
-          <w:rFonts w:ascii="Calibri" w:eastAsiaTheme="minorEastAsia" w:hAnsi="Calibri" w:cs="Calibri"/>
+          <w:b/>
+        </w:rPr>
+      </w:pPr>
+      <w:r>
+        <w:rPr>
+          <w:rFonts w:ascii="Calibri" w:eastAsiaTheme="minorEastAsia" w:hAnsi="Calibri" w:cs="Calibri"/>
+          <w:b/>
         </w:rPr>
         <w:t xml:space="preserve">Estimate of slope shrinkage </w:t>
       </w:r>
@@ -16988,11 +17153,13 @@
         </w:numPr>
         <w:rPr>
           <w:rFonts w:ascii="Calibri" w:eastAsiaTheme="minorEastAsia" w:hAnsi="Calibri" w:cs="Calibri"/>
-        </w:rPr>
-      </w:pPr>
-      <w:r>
-        <w:rPr>
-          <w:rFonts w:ascii="Calibri" w:eastAsiaTheme="minorEastAsia" w:hAnsi="Calibri" w:cs="Calibri"/>
+          <w:b/>
+        </w:rPr>
+      </w:pPr>
+      <w:r>
+        <w:rPr>
+          <w:rFonts w:ascii="Calibri" w:eastAsiaTheme="minorEastAsia" w:hAnsi="Calibri" w:cs="Calibri"/>
+          <w:b/>
         </w:rPr>
         <w:t>Can we perform an analysis where there are unmeasured factors that may affect survival time?</w:t>
       </w:r>
@@ -17012,7 +17179,20 @@
         <w:rPr>
           <w:rFonts w:ascii="Calibri" w:eastAsiaTheme="minorEastAsia" w:hAnsi="Calibri" w:cs="Calibri"/>
         </w:rPr>
-        <w:t>When a strongly prognostic var is omitted, the model may be biased: estimated treatment effect in a randomized trial may be biased if an important prognostic var is not adjusted for, event when that var is balanced between the treatment groups</w:t>
+        <w:t xml:space="preserve">When a </w:t>
+      </w:r>
+      <w:r>
+        <w:rPr>
+          <w:rFonts w:ascii="Calibri" w:eastAsiaTheme="minorEastAsia" w:hAnsi="Calibri" w:cs="Calibri"/>
+          <w:b/>
+        </w:rPr>
+        <w:t>strongly prognostic var is omitted, the model may be biased</w:t>
+      </w:r>
+      <w:r>
+        <w:rPr>
+          <w:rFonts w:ascii="Calibri" w:eastAsiaTheme="minorEastAsia" w:hAnsi="Calibri" w:cs="Calibri"/>
+        </w:rPr>
+        <w:t>: estimated treatment effect in a randomized trial may be biased if an important prognostic var is not adjusted for, event when that var is balanced between the treatment groups</w:t>
       </w:r>
     </w:p>
     <w:p>
@@ -17048,16 +17228,1463 @@
         <w:rPr>
           <w:rFonts w:ascii="Calibri" w:eastAsiaTheme="minorEastAsia" w:hAnsi="Calibri" w:cs="Calibri"/>
         </w:rPr>
-        <w:t>When some individuals have a shared exposure that is unmeasured (e.g., members of the same family have shared dietary and other environmental exposures -&gt; their outcomes cannot be considered to be independent</w:t>
-      </w:r>
-      <w:bookmarkStart w:id="1" w:name="_GoBack"/>
-      <w:bookmarkEnd w:id="1"/>
-      <w:r>
-        <w:rPr>
-          <w:rFonts w:ascii="Calibri" w:eastAsiaTheme="minorEastAsia" w:hAnsi="Calibri" w:cs="Calibri"/>
-        </w:rPr>
-        <w:t>)</w:t>
-      </w:r>
+        <w:t xml:space="preserve">When </w:t>
+      </w:r>
+      <w:r>
+        <w:rPr>
+          <w:rFonts w:ascii="Calibri" w:eastAsiaTheme="minorEastAsia" w:hAnsi="Calibri" w:cs="Calibri"/>
+          <w:b/>
+        </w:rPr>
+        <w:t>some individuals have a shared exposure</w:t>
+      </w:r>
+      <w:r>
+        <w:rPr>
+          <w:rFonts w:ascii="Calibri" w:eastAsiaTheme="minorEastAsia" w:hAnsi="Calibri" w:cs="Calibri"/>
+        </w:rPr>
+        <w:t xml:space="preserve"> that is unmeasured (e.g., members of the same family have shared dietary and other environmental exposures -&gt; their outcomes cannot be considered to be independent)</w:t>
+      </w:r>
+    </w:p>
+    <w:p>
+      <w:pPr>
+        <w:pStyle w:val="ListParagraph"/>
+        <w:numPr>
+          <w:ilvl w:val="0"/>
+          <w:numId w:val="4"/>
+        </w:numPr>
+        <w:rPr>
+          <w:rFonts w:ascii="Calibri" w:eastAsiaTheme="minorEastAsia" w:hAnsi="Calibri" w:cs="Calibri"/>
+        </w:rPr>
+      </w:pPr>
+      <w:r>
+        <w:rPr>
+          <w:rFonts w:ascii="Calibri" w:eastAsiaTheme="minorEastAsia" w:hAnsi="Calibri" w:cs="Calibri"/>
+        </w:rPr>
+        <w:t>‘multilevel’ data – variation both between and within groups</w:t>
+      </w:r>
+    </w:p>
+    <w:p>
+      <w:pPr>
+        <w:pStyle w:val="ListParagraph"/>
+        <w:numPr>
+          <w:ilvl w:val="0"/>
+          <w:numId w:val="4"/>
+        </w:numPr>
+        <w:rPr>
+          <w:rFonts w:ascii="Calibri" w:eastAsiaTheme="minorEastAsia" w:hAnsi="Calibri" w:cs="Calibri"/>
+        </w:rPr>
+      </w:pPr>
+      <w:r>
+        <w:rPr>
+          <w:rFonts w:ascii="Calibri" w:eastAsiaTheme="minorEastAsia" w:hAnsi="Calibri" w:cs="Calibri"/>
+        </w:rPr>
+        <w:t>Random effects (or ‘frailty’) models can be used to allow covariate effects to vary across groups</w:t>
+      </w:r>
+    </w:p>
+    <w:p>
+      <w:pPr>
+        <w:pStyle w:val="ListParagraph"/>
+        <w:numPr>
+          <w:ilvl w:val="0"/>
+          <w:numId w:val="2"/>
+        </w:numPr>
+        <w:rPr>
+          <w:rFonts w:ascii="Calibri" w:eastAsiaTheme="minorEastAsia" w:hAnsi="Calibri" w:cs="Calibri"/>
+        </w:rPr>
+      </w:pPr>
+      <w:r>
+        <w:rPr>
+          <w:rFonts w:ascii="Calibri" w:eastAsiaTheme="minorEastAsia" w:hAnsi="Calibri" w:cs="Calibri"/>
+        </w:rPr>
+        <w:t>Lack of fit of a Cox model may be better explained by other modelling approaches, such as the AFT model</w:t>
+      </w:r>
+    </w:p>
+    <w:p>
+      <w:pPr>
+        <w:pStyle w:val="ListParagraph"/>
+        <w:numPr>
+          <w:ilvl w:val="0"/>
+          <w:numId w:val="11"/>
+        </w:numPr>
+        <w:rPr>
+          <w:rFonts w:ascii="Calibri" w:eastAsiaTheme="minorEastAsia" w:hAnsi="Calibri" w:cs="Calibri"/>
+          <w:b/>
+        </w:rPr>
+      </w:pPr>
+      <w:r>
+        <w:rPr>
+          <w:rFonts w:ascii="Calibri" w:eastAsiaTheme="minorEastAsia" w:hAnsi="Calibri" w:cs="Calibri"/>
+          <w:b/>
+        </w:rPr>
+        <w:t>Artificial neural networks</w:t>
+      </w:r>
+    </w:p>
+    <w:p>
+      <w:pPr>
+        <w:pStyle w:val="ListParagraph"/>
+        <w:numPr>
+          <w:ilvl w:val="0"/>
+          <w:numId w:val="2"/>
+        </w:numPr>
+        <w:rPr>
+          <w:rFonts w:ascii="Calibri" w:eastAsiaTheme="minorEastAsia" w:hAnsi="Calibri" w:cs="Calibri"/>
+          <w:b/>
+        </w:rPr>
+      </w:pPr>
+      <w:r>
+        <w:rPr>
+          <w:rFonts w:ascii="Calibri" w:eastAsiaTheme="minorEastAsia" w:hAnsi="Calibri" w:cs="Calibri"/>
+          <w:b/>
+        </w:rPr>
+        <w:lastRenderedPageBreak/>
+        <w:t>Artificial neural networks</w:t>
+      </w:r>
+    </w:p>
+    <w:p>
+      <w:pPr>
+        <w:pStyle w:val="ListParagraph"/>
+        <w:numPr>
+          <w:ilvl w:val="0"/>
+          <w:numId w:val="3"/>
+        </w:numPr>
+        <w:rPr>
+          <w:rFonts w:ascii="Calibri" w:eastAsiaTheme="minorEastAsia" w:hAnsi="Calibri" w:cs="Calibri"/>
+        </w:rPr>
+      </w:pPr>
+      <w:r>
+        <w:rPr>
+          <w:rFonts w:ascii="Calibri" w:eastAsiaTheme="minorEastAsia" w:hAnsi="Calibri" w:cs="Calibri"/>
+        </w:rPr>
+        <w:t xml:space="preserve">Key feature of ANN methodology: assume that there are </w:t>
+      </w:r>
+      <w:r>
+        <w:rPr>
+          <w:rFonts w:ascii="Calibri" w:eastAsiaTheme="minorEastAsia" w:hAnsi="Calibri" w:cs="Calibri"/>
+          <w:b/>
+        </w:rPr>
+        <w:t>some latent, or ‘hidden’, intermediary variables</w:t>
+      </w:r>
+      <w:r>
+        <w:rPr>
+          <w:rFonts w:ascii="Calibri" w:eastAsiaTheme="minorEastAsia" w:hAnsi="Calibri" w:cs="Calibri"/>
+        </w:rPr>
+        <w:t xml:space="preserve"> in the input and output processes</w:t>
+      </w:r>
+    </w:p>
+    <w:p>
+      <w:pPr>
+        <w:pStyle w:val="ListParagraph"/>
+        <w:numPr>
+          <w:ilvl w:val="0"/>
+          <w:numId w:val="3"/>
+        </w:numPr>
+        <w:rPr>
+          <w:rFonts w:ascii="Calibri" w:eastAsiaTheme="minorEastAsia" w:hAnsi="Calibri" w:cs="Calibri"/>
+          <w:b/>
+        </w:rPr>
+      </w:pPr>
+      <w:r>
+        <w:rPr>
+          <w:rFonts w:ascii="Calibri" w:eastAsiaTheme="minorEastAsia" w:hAnsi="Calibri" w:cs="Calibri"/>
+          <w:b/>
+        </w:rPr>
+        <w:t xml:space="preserve">Covariates do not act directly on the response variable, but channel their influence into a series of latent variables </w:t>
+      </w:r>
+    </w:p>
+    <w:p>
+      <w:pPr>
+        <w:pStyle w:val="ListParagraph"/>
+        <w:numPr>
+          <w:ilvl w:val="0"/>
+          <w:numId w:val="3"/>
+        </w:numPr>
+        <w:rPr>
+          <w:rFonts w:ascii="Calibri" w:eastAsiaTheme="minorEastAsia" w:hAnsi="Calibri" w:cs="Calibri"/>
+        </w:rPr>
+      </w:pPr>
+      <w:r>
+        <w:rPr>
+          <w:rFonts w:ascii="Calibri" w:eastAsiaTheme="minorEastAsia" w:hAnsi="Calibri" w:cs="Calibri"/>
+        </w:rPr>
+        <w:t xml:space="preserve">The </w:t>
+      </w:r>
+      <w:r>
+        <w:rPr>
+          <w:rFonts w:ascii="Calibri" w:eastAsiaTheme="minorEastAsia" w:hAnsi="Calibri" w:cs="Calibri"/>
+          <w:b/>
+        </w:rPr>
+        <w:t>relative importance of these unobservable variables</w:t>
+      </w:r>
+      <w:r>
+        <w:rPr>
+          <w:rFonts w:ascii="Calibri" w:eastAsiaTheme="minorEastAsia" w:hAnsi="Calibri" w:cs="Calibri"/>
+        </w:rPr>
+        <w:t xml:space="preserve"> which determines the survival</w:t>
+      </w:r>
+    </w:p>
+    <w:p>
+      <w:pPr>
+        <w:pStyle w:val="ListParagraph"/>
+        <w:numPr>
+          <w:ilvl w:val="0"/>
+          <w:numId w:val="3"/>
+        </w:numPr>
+        <w:rPr>
+          <w:rFonts w:ascii="Calibri" w:eastAsiaTheme="minorEastAsia" w:hAnsi="Calibri" w:cs="Calibri"/>
+        </w:rPr>
+      </w:pPr>
+      <w:r>
+        <w:rPr>
+          <w:rFonts w:ascii="Calibri" w:eastAsiaTheme="minorEastAsia" w:hAnsi="Calibri" w:cs="Calibri"/>
+        </w:rPr>
+        <w:t xml:space="preserve">Can incorporate complex relationships between covariates and survival more easily than standard approaches </w:t>
+      </w:r>
+    </w:p>
+    <w:p>
+      <w:pPr>
+        <w:pStyle w:val="ListParagraph"/>
+        <w:numPr>
+          <w:ilvl w:val="0"/>
+          <w:numId w:val="3"/>
+        </w:numPr>
+        <w:rPr>
+          <w:rFonts w:ascii="Calibri" w:eastAsiaTheme="minorEastAsia" w:hAnsi="Calibri" w:cs="Calibri"/>
+        </w:rPr>
+      </w:pPr>
+      <w:r>
+        <w:rPr>
+          <w:rFonts w:ascii="Calibri" w:eastAsiaTheme="minorEastAsia" w:hAnsi="Calibri" w:cs="Calibri"/>
+        </w:rPr>
+        <w:t>However, criticisms include:</w:t>
+      </w:r>
+    </w:p>
+    <w:p>
+      <w:pPr>
+        <w:pStyle w:val="ListParagraph"/>
+        <w:numPr>
+          <w:ilvl w:val="1"/>
+          <w:numId w:val="3"/>
+        </w:numPr>
+        <w:rPr>
+          <w:rFonts w:ascii="Calibri" w:eastAsiaTheme="minorEastAsia" w:hAnsi="Calibri" w:cs="Calibri"/>
+        </w:rPr>
+      </w:pPr>
+      <w:r>
+        <w:rPr>
+          <w:rFonts w:ascii="Calibri" w:eastAsiaTheme="minorEastAsia" w:hAnsi="Calibri" w:cs="Calibri"/>
+        </w:rPr>
+        <w:t>High chance of overfitting</w:t>
+      </w:r>
+    </w:p>
+    <w:p>
+      <w:pPr>
+        <w:pStyle w:val="ListParagraph"/>
+        <w:numPr>
+          <w:ilvl w:val="1"/>
+          <w:numId w:val="3"/>
+        </w:numPr>
+        <w:rPr>
+          <w:rFonts w:ascii="Calibri" w:eastAsiaTheme="minorEastAsia" w:hAnsi="Calibri" w:cs="Calibri"/>
+        </w:rPr>
+      </w:pPr>
+      <w:r>
+        <w:rPr>
+          <w:rFonts w:ascii="Calibri" w:eastAsiaTheme="minorEastAsia" w:hAnsi="Calibri" w:cs="Calibri"/>
+        </w:rPr>
+        <w:t>Lack of easy interpretation of the model and of the impact of individual covariates</w:t>
+      </w:r>
+    </w:p>
+    <w:p>
+      <w:pPr>
+        <w:pStyle w:val="ListParagraph"/>
+        <w:numPr>
+          <w:ilvl w:val="1"/>
+          <w:numId w:val="3"/>
+        </w:numPr>
+        <w:rPr>
+          <w:rFonts w:ascii="Calibri" w:eastAsiaTheme="minorEastAsia" w:hAnsi="Calibri" w:cs="Calibri"/>
+        </w:rPr>
+      </w:pPr>
+      <w:r>
+        <w:rPr>
+          <w:rFonts w:ascii="Calibri" w:eastAsiaTheme="minorEastAsia" w:hAnsi="Calibri" w:cs="Calibri"/>
+        </w:rPr>
+        <w:t>Perceived ‘black box’ methodology involved</w:t>
+      </w:r>
+    </w:p>
+    <w:p>
+      <w:pPr>
+        <w:pStyle w:val="ListParagraph"/>
+        <w:numPr>
+          <w:ilvl w:val="1"/>
+          <w:numId w:val="3"/>
+        </w:numPr>
+        <w:rPr>
+          <w:rFonts w:ascii="Calibri" w:eastAsiaTheme="minorEastAsia" w:hAnsi="Calibri" w:cs="Calibri"/>
+        </w:rPr>
+      </w:pPr>
+      <w:r>
+        <w:rPr>
+          <w:rFonts w:ascii="Calibri" w:eastAsiaTheme="minorEastAsia" w:hAnsi="Calibri" w:cs="Calibri"/>
+        </w:rPr>
+        <w:t>Difficulty in handling censored survival times – usually the status of the individuals at a given point in time taken to be the response</w:t>
+      </w:r>
+    </w:p>
+    <w:p>
+      <w:pPr>
+        <w:pStyle w:val="ListParagraph"/>
+        <w:numPr>
+          <w:ilvl w:val="0"/>
+          <w:numId w:val="3"/>
+        </w:numPr>
+        <w:rPr>
+          <w:rFonts w:ascii="Calibri" w:eastAsiaTheme="minorEastAsia" w:hAnsi="Calibri" w:cs="Calibri"/>
+        </w:rPr>
+      </w:pPr>
+      <w:r>
+        <w:rPr>
+          <w:rFonts w:ascii="Calibri" w:eastAsiaTheme="minorEastAsia" w:hAnsi="Calibri" w:cs="Calibri"/>
+        </w:rPr>
+        <w:t>Model the hazard functions directly to extend this method</w:t>
+      </w:r>
+    </w:p>
+    <w:p>
+      <w:pPr>
+        <w:pStyle w:val="ListParagraph"/>
+        <w:numPr>
+          <w:ilvl w:val="0"/>
+          <w:numId w:val="2"/>
+        </w:numPr>
+        <w:rPr>
+          <w:rFonts w:ascii="Calibri" w:eastAsiaTheme="minorEastAsia" w:hAnsi="Calibri" w:cs="Calibri"/>
+        </w:rPr>
+      </w:pPr>
+      <w:r>
+        <w:rPr>
+          <w:rFonts w:ascii="Calibri" w:eastAsiaTheme="minorEastAsia" w:hAnsi="Calibri" w:cs="Calibri"/>
+          <w:b/>
+        </w:rPr>
+        <w:t>Classification and regression trees</w:t>
+      </w:r>
+      <w:r>
+        <w:rPr>
+          <w:rFonts w:ascii="Calibri" w:eastAsiaTheme="minorEastAsia" w:hAnsi="Calibri" w:cs="Calibri"/>
+        </w:rPr>
+        <w:t>:</w:t>
+      </w:r>
+    </w:p>
+    <w:p>
+      <w:pPr>
+        <w:pStyle w:val="ListParagraph"/>
+        <w:numPr>
+          <w:ilvl w:val="0"/>
+          <w:numId w:val="3"/>
+        </w:numPr>
+        <w:rPr>
+          <w:rFonts w:ascii="Calibri" w:eastAsiaTheme="minorEastAsia" w:hAnsi="Calibri" w:cs="Calibri"/>
+        </w:rPr>
+      </w:pPr>
+      <w:r>
+        <w:rPr>
+          <w:rFonts w:ascii="Calibri" w:eastAsiaTheme="minorEastAsia" w:hAnsi="Calibri" w:cs="Calibri"/>
+        </w:rPr>
+        <w:t>Based on dividing the cohort into groups of similar response patterns, using covariates</w:t>
+      </w:r>
+    </w:p>
+    <w:p>
+      <w:pPr>
+        <w:pStyle w:val="ListParagraph"/>
+        <w:numPr>
+          <w:ilvl w:val="0"/>
+          <w:numId w:val="3"/>
+        </w:numPr>
+        <w:rPr>
+          <w:rFonts w:ascii="Calibri" w:eastAsiaTheme="minorEastAsia" w:hAnsi="Calibri" w:cs="Calibri"/>
+        </w:rPr>
+      </w:pPr>
+      <w:r>
+        <w:rPr>
+          <w:rFonts w:ascii="Calibri" w:eastAsiaTheme="minorEastAsia" w:hAnsi="Calibri" w:cs="Calibri"/>
+        </w:rPr>
+        <w:t xml:space="preserve">Starts with the </w:t>
+      </w:r>
+      <w:r>
+        <w:rPr>
+          <w:rFonts w:ascii="Calibri" w:eastAsiaTheme="minorEastAsia" w:hAnsi="Calibri" w:cs="Calibri"/>
+          <w:b/>
+        </w:rPr>
+        <w:t>covariate that best discriminates</w:t>
+      </w:r>
+      <w:r>
+        <w:rPr>
+          <w:rFonts w:ascii="Calibri" w:eastAsiaTheme="minorEastAsia" w:hAnsi="Calibri" w:cs="Calibri"/>
+        </w:rPr>
+        <w:t xml:space="preserve"> the survival outcome between 2 subgroups</w:t>
+      </w:r>
+    </w:p>
+    <w:p>
+      <w:pPr>
+        <w:pStyle w:val="ListParagraph"/>
+        <w:numPr>
+          <w:ilvl w:val="0"/>
+          <w:numId w:val="3"/>
+        </w:numPr>
+        <w:rPr>
+          <w:rFonts w:ascii="Calibri" w:eastAsiaTheme="minorEastAsia" w:hAnsi="Calibri" w:cs="Calibri"/>
+        </w:rPr>
+      </w:pPr>
+      <w:r>
+        <w:rPr>
+          <w:rFonts w:ascii="Calibri" w:eastAsiaTheme="minorEastAsia" w:hAnsi="Calibri" w:cs="Calibri"/>
+        </w:rPr>
+        <w:t xml:space="preserve">Continuous / multicategory variables -&gt; </w:t>
+      </w:r>
+      <w:r>
+        <w:rPr>
+          <w:rFonts w:ascii="Calibri" w:eastAsiaTheme="minorEastAsia" w:hAnsi="Calibri" w:cs="Calibri"/>
+          <w:b/>
+        </w:rPr>
+        <w:t>determine the threshold</w:t>
+      </w:r>
+      <w:r>
+        <w:rPr>
+          <w:rFonts w:ascii="Calibri" w:eastAsiaTheme="minorEastAsia" w:hAnsi="Calibri" w:cs="Calibri"/>
+        </w:rPr>
+        <w:t xml:space="preserve"> that best dichotomizes the variable.</w:t>
+      </w:r>
+    </w:p>
+    <w:p>
+      <w:pPr>
+        <w:pStyle w:val="ListParagraph"/>
+        <w:numPr>
+          <w:ilvl w:val="0"/>
+          <w:numId w:val="3"/>
+        </w:numPr>
+        <w:rPr>
+          <w:rFonts w:ascii="Calibri" w:eastAsiaTheme="minorEastAsia" w:hAnsi="Calibri" w:cs="Calibri"/>
+        </w:rPr>
+      </w:pPr>
+      <w:r>
+        <w:rPr>
+          <w:rFonts w:ascii="Calibri" w:eastAsiaTheme="minorEastAsia" w:hAnsi="Calibri" w:cs="Calibri"/>
+          <w:b/>
+        </w:rPr>
+        <w:t>Repeated process</w:t>
+      </w:r>
+      <w:r>
+        <w:rPr>
+          <w:rFonts w:ascii="Calibri" w:eastAsiaTheme="minorEastAsia" w:hAnsi="Calibri" w:cs="Calibri"/>
+        </w:rPr>
+        <w:t xml:space="preserve"> for each subgroup in turn using all available covariates (same covariate can be used more than once)</w:t>
+      </w:r>
+    </w:p>
+    <w:p>
+      <w:pPr>
+        <w:pStyle w:val="ListParagraph"/>
+        <w:numPr>
+          <w:ilvl w:val="0"/>
+          <w:numId w:val="3"/>
+        </w:numPr>
+        <w:rPr>
+          <w:rFonts w:ascii="Calibri" w:eastAsiaTheme="minorEastAsia" w:hAnsi="Calibri" w:cs="Calibri"/>
+        </w:rPr>
+      </w:pPr>
+      <w:r>
+        <w:rPr>
+          <w:rFonts w:ascii="Calibri" w:eastAsiaTheme="minorEastAsia" w:hAnsi="Calibri" w:cs="Calibri"/>
+          <w:b/>
+        </w:rPr>
+        <w:t>Process stops</w:t>
+      </w:r>
+      <w:r>
+        <w:rPr>
+          <w:rFonts w:ascii="Calibri" w:eastAsiaTheme="minorEastAsia" w:hAnsi="Calibri" w:cs="Calibri"/>
+        </w:rPr>
+        <w:t xml:space="preserve"> eventually with either </w:t>
+      </w:r>
+      <w:r>
+        <w:rPr>
+          <w:rFonts w:ascii="Calibri" w:eastAsiaTheme="minorEastAsia" w:hAnsi="Calibri" w:cs="Calibri"/>
+          <w:b/>
+        </w:rPr>
+        <w:t>no covariate adequately dividing</w:t>
+      </w:r>
+      <w:r>
+        <w:rPr>
+          <w:rFonts w:ascii="Calibri" w:eastAsiaTheme="minorEastAsia" w:hAnsi="Calibri" w:cs="Calibri"/>
+        </w:rPr>
+        <w:t xml:space="preserve"> the subgroups further or when the </w:t>
+      </w:r>
+      <w:r>
+        <w:rPr>
+          <w:rFonts w:ascii="Calibri" w:eastAsiaTheme="minorEastAsia" w:hAnsi="Calibri" w:cs="Calibri"/>
+          <w:b/>
+        </w:rPr>
+        <w:t>subgroups have reached a specified min size</w:t>
+      </w:r>
+    </w:p>
+    <w:p>
+      <w:pPr>
+        <w:pStyle w:val="ListParagraph"/>
+        <w:numPr>
+          <w:ilvl w:val="0"/>
+          <w:numId w:val="3"/>
+        </w:numPr>
+        <w:rPr>
+          <w:rFonts w:ascii="Calibri" w:eastAsiaTheme="minorEastAsia" w:hAnsi="Calibri" w:cs="Calibri"/>
+        </w:rPr>
+      </w:pPr>
+      <w:r>
+        <w:rPr>
+          <w:rFonts w:ascii="Calibri" w:eastAsiaTheme="minorEastAsia" w:hAnsi="Calibri" w:cs="Calibri"/>
+        </w:rPr>
+        <w:t>E.g.: C&amp;RT analysis in a Dukes’ B colonic cancer study</w:t>
+      </w:r>
+    </w:p>
+    <w:p>
+      <w:pPr>
+        <w:pStyle w:val="ListParagraph"/>
+        <w:numPr>
+          <w:ilvl w:val="1"/>
+          <w:numId w:val="3"/>
+        </w:numPr>
+        <w:rPr>
+          <w:rFonts w:ascii="Calibri" w:eastAsiaTheme="minorEastAsia" w:hAnsi="Calibri" w:cs="Calibri"/>
+        </w:rPr>
+      </w:pPr>
+      <w:r>
+        <w:rPr>
+          <w:rFonts w:ascii="Calibri" w:eastAsiaTheme="minorEastAsia" w:hAnsi="Calibri" w:cs="Calibri"/>
+        </w:rPr>
+        <w:t>4 categorical variables</w:t>
+      </w:r>
+    </w:p>
+    <w:p>
+      <w:pPr>
+        <w:pStyle w:val="ListParagraph"/>
+        <w:numPr>
+          <w:ilvl w:val="1"/>
+          <w:numId w:val="3"/>
+        </w:numPr>
+        <w:rPr>
+          <w:rFonts w:ascii="Calibri" w:eastAsiaTheme="minorEastAsia" w:hAnsi="Calibri" w:cs="Calibri"/>
+        </w:rPr>
+      </w:pPr>
+      <w:proofErr w:type="spellStart"/>
+      <w:r>
+        <w:rPr>
+          <w:rFonts w:ascii="Calibri" w:eastAsiaTheme="minorEastAsia" w:hAnsi="Calibri" w:cs="Calibri"/>
+        </w:rPr>
+        <w:t>Logrank</w:t>
+      </w:r>
+      <w:proofErr w:type="spellEnd"/>
+      <w:r>
+        <w:rPr>
+          <w:rFonts w:ascii="Calibri" w:eastAsiaTheme="minorEastAsia" w:hAnsi="Calibri" w:cs="Calibri"/>
+        </w:rPr>
+        <w:t xml:space="preserve"> test at each step to find the covariate that best discriminates between good and bad survival</w:t>
+      </w:r>
+    </w:p>
+    <w:p>
+      <w:pPr>
+        <w:pStyle w:val="ListParagraph"/>
+        <w:numPr>
+          <w:ilvl w:val="1"/>
+          <w:numId w:val="3"/>
+        </w:numPr>
+        <w:rPr>
+          <w:rFonts w:ascii="Calibri" w:eastAsiaTheme="minorEastAsia" w:hAnsi="Calibri" w:cs="Calibri"/>
+        </w:rPr>
+      </w:pPr>
+      <w:r>
+        <w:rPr>
+          <w:rFonts w:ascii="Calibri" w:eastAsiaTheme="minorEastAsia" w:hAnsi="Calibri" w:cs="Calibri"/>
+        </w:rPr>
+        <w:t xml:space="preserve">Stopping rule: First occurrence of either (a) max </w:t>
+      </w:r>
+      <w:proofErr w:type="spellStart"/>
+      <w:r>
+        <w:rPr>
+          <w:rFonts w:ascii="Calibri" w:eastAsiaTheme="minorEastAsia" w:hAnsi="Calibri" w:cs="Calibri"/>
+        </w:rPr>
+        <w:t>logrank</w:t>
+      </w:r>
+      <w:proofErr w:type="spellEnd"/>
+      <w:r>
+        <w:rPr>
+          <w:rFonts w:ascii="Calibri" w:eastAsiaTheme="minorEastAsia" w:hAnsi="Calibri" w:cs="Calibri"/>
+        </w:rPr>
+        <w:t xml:space="preserve"> statistic is not statistically significant at 1% level or (b) when any subgroup contains less than 25 patients.</w:t>
+      </w:r>
+    </w:p>
+    <w:p>
+      <w:pPr>
+        <w:pStyle w:val="ListParagraph"/>
+        <w:numPr>
+          <w:ilvl w:val="0"/>
+          <w:numId w:val="3"/>
+        </w:numPr>
+        <w:rPr>
+          <w:rFonts w:ascii="Calibri" w:eastAsiaTheme="minorEastAsia" w:hAnsi="Calibri" w:cs="Calibri"/>
+        </w:rPr>
+      </w:pPr>
+      <w:r>
+        <w:rPr>
+          <w:rFonts w:ascii="Calibri" w:eastAsiaTheme="minorEastAsia" w:hAnsi="Calibri" w:cs="Calibri"/>
+          <w:b/>
+        </w:rPr>
+        <w:t>Advantage</w:t>
+      </w:r>
+      <w:r>
+        <w:rPr>
+          <w:rFonts w:ascii="Calibri" w:eastAsiaTheme="minorEastAsia" w:hAnsi="Calibri" w:cs="Calibri"/>
+        </w:rPr>
+        <w:t>:</w:t>
+      </w:r>
+    </w:p>
+    <w:p>
+      <w:pPr>
+        <w:pStyle w:val="ListParagraph"/>
+        <w:numPr>
+          <w:ilvl w:val="1"/>
+          <w:numId w:val="3"/>
+        </w:numPr>
+        <w:rPr>
+          <w:rFonts w:ascii="Calibri" w:eastAsiaTheme="minorEastAsia" w:hAnsi="Calibri" w:cs="Calibri"/>
+        </w:rPr>
+      </w:pPr>
+      <w:r>
+        <w:rPr>
+          <w:rFonts w:ascii="Calibri" w:eastAsiaTheme="minorEastAsia" w:hAnsi="Calibri" w:cs="Calibri"/>
+        </w:rPr>
+        <w:t>Ease of interpretability – reflects how many decisions are made</w:t>
+      </w:r>
+    </w:p>
+    <w:p>
+      <w:pPr>
+        <w:pStyle w:val="ListParagraph"/>
+        <w:numPr>
+          <w:ilvl w:val="1"/>
+          <w:numId w:val="3"/>
+        </w:numPr>
+        <w:rPr>
+          <w:rFonts w:ascii="Calibri" w:eastAsiaTheme="minorEastAsia" w:hAnsi="Calibri" w:cs="Calibri"/>
+        </w:rPr>
+      </w:pPr>
+      <w:r>
+        <w:rPr>
+          <w:rFonts w:ascii="Calibri" w:eastAsiaTheme="minorEastAsia" w:hAnsi="Calibri" w:cs="Calibri"/>
+        </w:rPr>
+        <w:t>Relies on fewer distributional assumptions</w:t>
+      </w:r>
+    </w:p>
+    <w:p>
+      <w:pPr>
+        <w:pStyle w:val="ListParagraph"/>
+        <w:numPr>
+          <w:ilvl w:val="1"/>
+          <w:numId w:val="3"/>
+        </w:numPr>
+        <w:rPr>
+          <w:rFonts w:ascii="Calibri" w:eastAsiaTheme="minorEastAsia" w:hAnsi="Calibri" w:cs="Calibri"/>
+        </w:rPr>
+      </w:pPr>
+      <w:r>
+        <w:rPr>
+          <w:rFonts w:ascii="Calibri" w:eastAsiaTheme="minorEastAsia" w:hAnsi="Calibri" w:cs="Calibri"/>
+        </w:rPr>
+        <w:t>Useful in situations where there are interactions</w:t>
+      </w:r>
+    </w:p>
+    <w:p>
+      <w:pPr>
+        <w:pStyle w:val="ListParagraph"/>
+        <w:numPr>
+          <w:ilvl w:val="0"/>
+          <w:numId w:val="3"/>
+        </w:numPr>
+        <w:rPr>
+          <w:rFonts w:ascii="Calibri" w:eastAsiaTheme="minorEastAsia" w:hAnsi="Calibri" w:cs="Calibri"/>
+        </w:rPr>
+      </w:pPr>
+      <w:r>
+        <w:rPr>
+          <w:rFonts w:ascii="Calibri" w:eastAsiaTheme="minorEastAsia" w:hAnsi="Calibri" w:cs="Calibri"/>
+          <w:b/>
+        </w:rPr>
+        <w:t>Disadvantages</w:t>
+      </w:r>
+      <w:r>
+        <w:rPr>
+          <w:rFonts w:ascii="Calibri" w:eastAsiaTheme="minorEastAsia" w:hAnsi="Calibri" w:cs="Calibri"/>
+        </w:rPr>
+        <w:t>:</w:t>
+      </w:r>
+    </w:p>
+    <w:p>
+      <w:pPr>
+        <w:pStyle w:val="ListParagraph"/>
+        <w:numPr>
+          <w:ilvl w:val="1"/>
+          <w:numId w:val="3"/>
+        </w:numPr>
+        <w:rPr>
+          <w:rFonts w:ascii="Calibri" w:eastAsiaTheme="minorEastAsia" w:hAnsi="Calibri" w:cs="Calibri"/>
+        </w:rPr>
+      </w:pPr>
+      <w:r>
+        <w:rPr>
+          <w:rFonts w:ascii="Calibri" w:eastAsiaTheme="minorEastAsia" w:hAnsi="Calibri" w:cs="Calibri"/>
+        </w:rPr>
+        <w:t>Decide threshold to use for continuous covariates</w:t>
+      </w:r>
+    </w:p>
+    <w:p>
+      <w:pPr>
+        <w:pStyle w:val="ListParagraph"/>
+        <w:numPr>
+          <w:ilvl w:val="1"/>
+          <w:numId w:val="3"/>
+        </w:numPr>
+        <w:rPr>
+          <w:rFonts w:ascii="Calibri" w:eastAsiaTheme="minorEastAsia" w:hAnsi="Calibri" w:cs="Calibri"/>
+        </w:rPr>
+      </w:pPr>
+      <w:r>
+        <w:rPr>
+          <w:rFonts w:ascii="Calibri" w:eastAsiaTheme="minorEastAsia" w:hAnsi="Calibri" w:cs="Calibri"/>
+        </w:rPr>
+        <w:t>Correct for multiple testing and overfitting</w:t>
+      </w:r>
+    </w:p>
+    <w:p>
+      <w:pPr>
+        <w:pStyle w:val="ListParagraph"/>
+        <w:numPr>
+          <w:ilvl w:val="1"/>
+          <w:numId w:val="3"/>
+        </w:numPr>
+        <w:rPr>
+          <w:rFonts w:ascii="Calibri" w:eastAsiaTheme="minorEastAsia" w:hAnsi="Calibri" w:cs="Calibri"/>
+        </w:rPr>
+      </w:pPr>
+      <w:r>
+        <w:rPr>
+          <w:rFonts w:ascii="Calibri" w:eastAsiaTheme="minorEastAsia" w:hAnsi="Calibri" w:cs="Calibri"/>
+        </w:rPr>
+        <w:t>Automated covariate selection similar to forward stepwise method in regression -&gt; same problems</w:t>
+      </w:r>
+    </w:p>
+    <w:p>
+      <w:pPr>
+        <w:pStyle w:val="ListParagraph"/>
+        <w:numPr>
+          <w:ilvl w:val="1"/>
+          <w:numId w:val="3"/>
+        </w:numPr>
+        <w:rPr>
+          <w:rFonts w:ascii="Calibri" w:eastAsiaTheme="minorEastAsia" w:hAnsi="Calibri" w:cs="Calibri"/>
+        </w:rPr>
+      </w:pPr>
+      <w:r>
+        <w:rPr>
+          <w:rFonts w:ascii="Calibri" w:eastAsiaTheme="minorEastAsia" w:hAnsi="Calibri" w:cs="Calibri"/>
+        </w:rPr>
+        <w:t>Offers little in the way of estimated effect of risk factors</w:t>
+      </w:r>
+    </w:p>
+    <w:p>
+      <w:pPr>
+        <w:pStyle w:val="ListParagraph"/>
+        <w:numPr>
+          <w:ilvl w:val="0"/>
+          <w:numId w:val="11"/>
+        </w:numPr>
+        <w:rPr>
+          <w:rFonts w:ascii="Calibri" w:eastAsiaTheme="minorEastAsia" w:hAnsi="Calibri" w:cs="Calibri"/>
+          <w:b/>
+        </w:rPr>
+      </w:pPr>
+      <w:r>
+        <w:rPr>
+          <w:rFonts w:ascii="Calibri" w:eastAsiaTheme="minorEastAsia" w:hAnsi="Calibri" w:cs="Calibri"/>
+          <w:b/>
+        </w:rPr>
+        <w:t>Can we analyze different types of events or repeated events?</w:t>
+      </w:r>
+    </w:p>
+    <w:p>
+      <w:pPr>
+        <w:pStyle w:val="ListParagraph"/>
+        <w:numPr>
+          <w:ilvl w:val="0"/>
+          <w:numId w:val="2"/>
+        </w:numPr>
+        <w:rPr>
+          <w:rFonts w:ascii="Calibri" w:eastAsiaTheme="minorEastAsia" w:hAnsi="Calibri" w:cs="Calibri"/>
+        </w:rPr>
+      </w:pPr>
+      <w:r>
+        <w:rPr>
+          <w:rFonts w:ascii="Calibri" w:eastAsiaTheme="minorEastAsia" w:hAnsi="Calibri" w:cs="Calibri"/>
+        </w:rPr>
+        <w:t>Traditional survival analysis – assume that only one type of event of interest occurs, and at most once</w:t>
+      </w:r>
+    </w:p>
+    <w:p>
+      <w:pPr>
+        <w:pStyle w:val="ListParagraph"/>
+        <w:numPr>
+          <w:ilvl w:val="0"/>
+          <w:numId w:val="2"/>
+        </w:numPr>
+        <w:rPr>
+          <w:rFonts w:ascii="Calibri" w:eastAsiaTheme="minorEastAsia" w:hAnsi="Calibri" w:cs="Calibri"/>
+        </w:rPr>
+      </w:pPr>
+      <w:r>
+        <w:rPr>
+          <w:rFonts w:ascii="Calibri" w:eastAsiaTheme="minorEastAsia" w:hAnsi="Calibri" w:cs="Calibri"/>
+        </w:rPr>
+        <w:lastRenderedPageBreak/>
+        <w:t xml:space="preserve">Investigation of </w:t>
+      </w:r>
+      <w:r>
+        <w:rPr>
+          <w:rFonts w:ascii="Calibri" w:eastAsiaTheme="minorEastAsia" w:hAnsi="Calibri" w:cs="Calibri"/>
+          <w:b/>
+        </w:rPr>
+        <w:t>several types of events</w:t>
+      </w:r>
+      <w:r>
+        <w:rPr>
+          <w:rFonts w:ascii="Calibri" w:eastAsiaTheme="minorEastAsia" w:hAnsi="Calibri" w:cs="Calibri"/>
+        </w:rPr>
+        <w:t xml:space="preserve"> or an </w:t>
+      </w:r>
+      <w:r>
+        <w:rPr>
+          <w:rFonts w:ascii="Calibri" w:eastAsiaTheme="minorEastAsia" w:hAnsi="Calibri" w:cs="Calibri"/>
+          <w:b/>
+        </w:rPr>
+        <w:t>event that may occur repeatedly</w:t>
+      </w:r>
+      <w:r>
+        <w:rPr>
+          <w:rFonts w:ascii="Calibri" w:eastAsiaTheme="minorEastAsia" w:hAnsi="Calibri" w:cs="Calibri"/>
+        </w:rPr>
+        <w:t xml:space="preserve"> -&gt; more advanced methods</w:t>
+      </w:r>
+    </w:p>
+    <w:p>
+      <w:pPr>
+        <w:pStyle w:val="ListParagraph"/>
+        <w:numPr>
+          <w:ilvl w:val="0"/>
+          <w:numId w:val="2"/>
+        </w:numPr>
+        <w:rPr>
+          <w:rFonts w:ascii="Calibri" w:eastAsiaTheme="minorEastAsia" w:hAnsi="Calibri" w:cs="Calibri"/>
+          <w:b/>
+        </w:rPr>
+      </w:pPr>
+      <w:r>
+        <w:rPr>
+          <w:rFonts w:ascii="Calibri" w:eastAsiaTheme="minorEastAsia" w:hAnsi="Calibri" w:cs="Calibri"/>
+        </w:rPr>
+        <w:t xml:space="preserve">Survival duration ended by the first of several events -&gt; </w:t>
+      </w:r>
+      <w:r>
+        <w:rPr>
+          <w:rFonts w:ascii="Calibri" w:eastAsiaTheme="minorEastAsia" w:hAnsi="Calibri" w:cs="Calibri"/>
+          <w:b/>
+        </w:rPr>
+        <w:t>competing risks analyses</w:t>
+      </w:r>
+    </w:p>
+    <w:p>
+      <w:pPr>
+        <w:pStyle w:val="ListParagraph"/>
+        <w:numPr>
+          <w:ilvl w:val="0"/>
+          <w:numId w:val="3"/>
+        </w:numPr>
+        <w:rPr>
+          <w:rFonts w:ascii="Calibri" w:eastAsiaTheme="minorEastAsia" w:hAnsi="Calibri" w:cs="Calibri"/>
+        </w:rPr>
+      </w:pPr>
+      <w:r>
+        <w:rPr>
+          <w:rFonts w:ascii="Calibri" w:eastAsiaTheme="minorEastAsia" w:hAnsi="Calibri" w:cs="Calibri"/>
+        </w:rPr>
+        <w:t>Analyzing the time to each event separately can be misleading</w:t>
+      </w:r>
+    </w:p>
+    <w:p>
+      <w:pPr>
+        <w:pStyle w:val="ListParagraph"/>
+        <w:numPr>
+          <w:ilvl w:val="0"/>
+          <w:numId w:val="3"/>
+        </w:numPr>
+        <w:rPr>
+          <w:rFonts w:ascii="Calibri" w:eastAsiaTheme="minorEastAsia" w:hAnsi="Calibri" w:cs="Calibri"/>
+        </w:rPr>
+      </w:pPr>
+      <w:r>
+        <w:rPr>
+          <w:rFonts w:ascii="Calibri" w:eastAsiaTheme="minorEastAsia" w:hAnsi="Calibri" w:cs="Calibri"/>
+        </w:rPr>
+        <w:t>Kaplan-Meier method tends to overestimate the proportion of subjects experience each ev</w:t>
+      </w:r>
+      <w:r>
+        <w:rPr>
+          <w:rFonts w:ascii="Calibri" w:eastAsiaTheme="minorEastAsia" w:hAnsi="Calibri" w:cs="Calibri"/>
+        </w:rPr>
+        <w:t>ent</w:t>
+      </w:r>
+    </w:p>
+    <w:p>
+      <w:pPr>
+        <w:pStyle w:val="ListParagraph"/>
+        <w:numPr>
+          <w:ilvl w:val="0"/>
+          <w:numId w:val="3"/>
+        </w:numPr>
+        <w:rPr>
+          <w:rFonts w:ascii="Calibri" w:eastAsiaTheme="minorEastAsia" w:hAnsi="Calibri" w:cs="Calibri"/>
+        </w:rPr>
+      </w:pPr>
+      <w:r>
+        <w:rPr>
+          <w:rFonts w:ascii="Calibri" w:eastAsiaTheme="minorEastAsia" w:hAnsi="Calibri" w:cs="Calibri"/>
+        </w:rPr>
+        <w:t>…</w:t>
+      </w:r>
+    </w:p>
+    <w:p>
+      <w:pPr>
+        <w:pStyle w:val="ListParagraph"/>
+        <w:numPr>
+          <w:ilvl w:val="0"/>
+          <w:numId w:val="2"/>
+        </w:numPr>
+        <w:rPr>
+          <w:rFonts w:ascii="Calibri" w:eastAsiaTheme="minorEastAsia" w:hAnsi="Calibri" w:cs="Calibri"/>
+        </w:rPr>
+      </w:pPr>
+      <w:r>
+        <w:rPr>
+          <w:rFonts w:ascii="Calibri" w:eastAsiaTheme="minorEastAsia" w:hAnsi="Calibri" w:cs="Calibri"/>
+          <w:b/>
+        </w:rPr>
+        <w:t>Multiple events of the same type occur -&gt;</w:t>
+      </w:r>
+      <w:r>
+        <w:rPr>
+          <w:rFonts w:ascii="Calibri" w:eastAsiaTheme="minorEastAsia" w:hAnsi="Calibri" w:cs="Calibri"/>
+        </w:rPr>
+        <w:t xml:space="preserve"> </w:t>
+      </w:r>
+      <w:r>
+        <w:rPr>
+          <w:rFonts w:ascii="Calibri" w:eastAsiaTheme="minorEastAsia" w:hAnsi="Calibri" w:cs="Calibri"/>
+          <w:b/>
+        </w:rPr>
+        <w:t>common practice to use first event only</w:t>
+      </w:r>
+      <w:r>
+        <w:rPr>
+          <w:rFonts w:ascii="Calibri" w:eastAsiaTheme="minorEastAsia" w:hAnsi="Calibri" w:cs="Calibri"/>
+        </w:rPr>
+        <w:t xml:space="preserve"> &gt;&lt; ignores information</w:t>
+      </w:r>
+    </w:p>
+    <w:p>
+      <w:pPr>
+        <w:pStyle w:val="ListParagraph"/>
+        <w:numPr>
+          <w:ilvl w:val="0"/>
+          <w:numId w:val="2"/>
+        </w:numPr>
+        <w:rPr>
+          <w:rFonts w:ascii="Calibri" w:eastAsiaTheme="minorEastAsia" w:hAnsi="Calibri" w:cs="Calibri"/>
+        </w:rPr>
+      </w:pPr>
+      <w:r>
+        <w:rPr>
+          <w:rFonts w:ascii="Calibri" w:eastAsiaTheme="minorEastAsia" w:hAnsi="Calibri" w:cs="Calibri"/>
+        </w:rPr>
+        <w:t>3 approaches</w:t>
+      </w:r>
+    </w:p>
+    <w:p>
+      <w:pPr>
+        <w:pStyle w:val="ListParagraph"/>
+        <w:numPr>
+          <w:ilvl w:val="0"/>
+          <w:numId w:val="3"/>
+        </w:numPr>
+        <w:rPr>
+          <w:rFonts w:ascii="Calibri" w:eastAsiaTheme="minorEastAsia" w:hAnsi="Calibri" w:cs="Calibri"/>
+        </w:rPr>
+      </w:pPr>
+      <w:r>
+        <w:rPr>
+          <w:rFonts w:ascii="Calibri" w:eastAsiaTheme="minorEastAsia" w:hAnsi="Calibri" w:cs="Calibri"/>
+          <w:b/>
+        </w:rPr>
+        <w:t>Conditional model</w:t>
+      </w:r>
+      <w:r>
+        <w:rPr>
+          <w:rFonts w:ascii="Calibri" w:eastAsiaTheme="minorEastAsia" w:hAnsi="Calibri" w:cs="Calibri"/>
+        </w:rPr>
+        <w:t xml:space="preserve">: </w:t>
+      </w:r>
+    </w:p>
+    <w:p>
+      <w:pPr>
+        <w:pStyle w:val="ListParagraph"/>
+        <w:numPr>
+          <w:ilvl w:val="1"/>
+          <w:numId w:val="3"/>
+        </w:numPr>
+        <w:rPr>
+          <w:rFonts w:ascii="Calibri" w:eastAsiaTheme="minorEastAsia" w:hAnsi="Calibri" w:cs="Calibri"/>
+        </w:rPr>
+      </w:pPr>
+      <w:r>
+        <w:rPr>
+          <w:rFonts w:ascii="Calibri" w:eastAsiaTheme="minorEastAsia" w:hAnsi="Calibri" w:cs="Calibri"/>
+        </w:rPr>
+        <w:t>follow-up time is broken up into segments defined by events</w:t>
+      </w:r>
+    </w:p>
+    <w:p>
+      <w:pPr>
+        <w:pStyle w:val="ListParagraph"/>
+        <w:numPr>
+          <w:ilvl w:val="1"/>
+          <w:numId w:val="3"/>
+        </w:numPr>
+        <w:rPr>
+          <w:rFonts w:ascii="Calibri" w:eastAsiaTheme="minorEastAsia" w:hAnsi="Calibri" w:cs="Calibri"/>
+        </w:rPr>
+      </w:pPr>
+      <w:r>
+        <w:rPr>
+          <w:rFonts w:ascii="Calibri" w:eastAsiaTheme="minorEastAsia" w:hAnsi="Calibri" w:cs="Calibri"/>
+        </w:rPr>
+        <w:t xml:space="preserve">each patient being at risk for an </w:t>
+      </w:r>
+      <w:proofErr w:type="spellStart"/>
+      <w:r>
+        <w:rPr>
+          <w:rFonts w:ascii="Calibri" w:eastAsiaTheme="minorEastAsia" w:hAnsi="Calibri" w:cs="Calibri"/>
+        </w:rPr>
+        <w:t>ith</w:t>
+      </w:r>
+      <w:proofErr w:type="spellEnd"/>
+      <w:r>
+        <w:rPr>
+          <w:rFonts w:ascii="Calibri" w:eastAsiaTheme="minorEastAsia" w:hAnsi="Calibri" w:cs="Calibri"/>
+        </w:rPr>
+        <w:t xml:space="preserve"> event once the (i-</w:t>
+      </w:r>
+      <w:proofErr w:type="gramStart"/>
+      <w:r>
+        <w:rPr>
+          <w:rFonts w:ascii="Calibri" w:eastAsiaTheme="minorEastAsia" w:hAnsi="Calibri" w:cs="Calibri"/>
+        </w:rPr>
+        <w:t>1)</w:t>
+      </w:r>
+      <w:proofErr w:type="spellStart"/>
+      <w:r>
+        <w:rPr>
+          <w:rFonts w:ascii="Calibri" w:eastAsiaTheme="minorEastAsia" w:hAnsi="Calibri" w:cs="Calibri"/>
+        </w:rPr>
+        <w:t>th</w:t>
+      </w:r>
+      <w:proofErr w:type="spellEnd"/>
+      <w:proofErr w:type="gramEnd"/>
+      <w:r>
+        <w:rPr>
+          <w:rFonts w:ascii="Calibri" w:eastAsiaTheme="minorEastAsia" w:hAnsi="Calibri" w:cs="Calibri"/>
+        </w:rPr>
+        <w:t xml:space="preserve"> has occurred </w:t>
+      </w:r>
+    </w:p>
+    <w:p>
+      <w:pPr>
+        <w:pStyle w:val="ListParagraph"/>
+        <w:numPr>
+          <w:ilvl w:val="0"/>
+          <w:numId w:val="4"/>
+        </w:numPr>
+        <w:rPr>
+          <w:rFonts w:ascii="Calibri" w:eastAsiaTheme="minorEastAsia" w:hAnsi="Calibri" w:cs="Calibri"/>
+        </w:rPr>
+      </w:pPr>
+      <w:r>
+        <w:rPr>
+          <w:rFonts w:ascii="Calibri" w:eastAsiaTheme="minorEastAsia" w:hAnsi="Calibri" w:cs="Calibri"/>
+        </w:rPr>
+        <w:t xml:space="preserve">patient assumed to be not at risk of </w:t>
+      </w:r>
+      <w:proofErr w:type="spellStart"/>
+      <w:r>
+        <w:rPr>
+          <w:rFonts w:ascii="Calibri" w:eastAsiaTheme="minorEastAsia" w:hAnsi="Calibri" w:cs="Calibri"/>
+        </w:rPr>
+        <w:t>ith</w:t>
+      </w:r>
+      <w:proofErr w:type="spellEnd"/>
+      <w:r>
+        <w:rPr>
+          <w:rFonts w:ascii="Calibri" w:eastAsiaTheme="minorEastAsia" w:hAnsi="Calibri" w:cs="Calibri"/>
+        </w:rPr>
+        <w:t xml:space="preserve"> event until (i-</w:t>
+      </w:r>
+      <w:proofErr w:type="gramStart"/>
+      <w:r>
+        <w:rPr>
+          <w:rFonts w:ascii="Calibri" w:eastAsiaTheme="minorEastAsia" w:hAnsi="Calibri" w:cs="Calibri"/>
+        </w:rPr>
+        <w:t>1)</w:t>
+      </w:r>
+      <w:proofErr w:type="spellStart"/>
+      <w:r>
+        <w:rPr>
+          <w:rFonts w:ascii="Calibri" w:eastAsiaTheme="minorEastAsia" w:hAnsi="Calibri" w:cs="Calibri"/>
+        </w:rPr>
+        <w:t>th</w:t>
+      </w:r>
+      <w:proofErr w:type="spellEnd"/>
+      <w:proofErr w:type="gramEnd"/>
+      <w:r>
+        <w:rPr>
+          <w:rFonts w:ascii="Calibri" w:eastAsiaTheme="minorEastAsia" w:hAnsi="Calibri" w:cs="Calibri"/>
+        </w:rPr>
+        <w:t xml:space="preserve"> event has occurred</w:t>
+      </w:r>
+    </w:p>
+    <w:p>
+      <w:pPr>
+        <w:pStyle w:val="ListParagraph"/>
+        <w:numPr>
+          <w:ilvl w:val="1"/>
+          <w:numId w:val="3"/>
+        </w:numPr>
+        <w:rPr>
+          <w:rFonts w:ascii="Calibri" w:eastAsiaTheme="minorEastAsia" w:hAnsi="Calibri" w:cs="Calibri"/>
+        </w:rPr>
+      </w:pPr>
+      <w:r>
+        <w:rPr>
+          <w:rFonts w:ascii="Calibri" w:eastAsiaTheme="minorEastAsia" w:hAnsi="Calibri" w:cs="Calibri"/>
+        </w:rPr>
+        <w:t>2 types: using either the time since the beginning of the study or since the previous event</w:t>
+      </w:r>
+    </w:p>
+    <w:p>
+      <w:pPr>
+        <w:pStyle w:val="ListParagraph"/>
+        <w:numPr>
+          <w:ilvl w:val="0"/>
+          <w:numId w:val="3"/>
+        </w:numPr>
+        <w:rPr>
+          <w:rFonts w:ascii="Calibri" w:eastAsiaTheme="minorEastAsia" w:hAnsi="Calibri" w:cs="Calibri"/>
+          <w:b/>
+        </w:rPr>
+      </w:pPr>
+      <w:r>
+        <w:rPr>
+          <w:rFonts w:ascii="Calibri" w:eastAsiaTheme="minorEastAsia" w:hAnsi="Calibri" w:cs="Calibri"/>
+          <w:b/>
+        </w:rPr>
+        <w:t>Marginal model</w:t>
+      </w:r>
+    </w:p>
+    <w:p>
+      <w:pPr>
+        <w:pStyle w:val="ListParagraph"/>
+        <w:numPr>
+          <w:ilvl w:val="1"/>
+          <w:numId w:val="3"/>
+        </w:numPr>
+        <w:rPr>
+          <w:rFonts w:ascii="Calibri" w:eastAsiaTheme="minorEastAsia" w:hAnsi="Calibri" w:cs="Calibri"/>
+        </w:rPr>
+      </w:pPr>
+      <w:r>
+        <w:rPr>
+          <w:rFonts w:ascii="Calibri" w:eastAsiaTheme="minorEastAsia" w:hAnsi="Calibri" w:cs="Calibri"/>
+        </w:rPr>
+        <w:t xml:space="preserve">Considers each event to be a separate process </w:t>
+      </w:r>
+    </w:p>
+    <w:p>
+      <w:pPr>
+        <w:pStyle w:val="ListParagraph"/>
+        <w:numPr>
+          <w:ilvl w:val="1"/>
+          <w:numId w:val="3"/>
+        </w:numPr>
+        <w:rPr>
+          <w:rFonts w:ascii="Calibri" w:eastAsiaTheme="minorEastAsia" w:hAnsi="Calibri" w:cs="Calibri"/>
+        </w:rPr>
+      </w:pPr>
+      <w:r>
+        <w:rPr>
+          <w:rFonts w:ascii="Calibri" w:eastAsiaTheme="minorEastAsia" w:hAnsi="Calibri" w:cs="Calibri"/>
+        </w:rPr>
+        <w:t>Time for each event starts at the beginning of follow-up for each patient</w:t>
+      </w:r>
+    </w:p>
+    <w:p>
+      <w:pPr>
+        <w:pStyle w:val="ListParagraph"/>
+        <w:numPr>
+          <w:ilvl w:val="1"/>
+          <w:numId w:val="3"/>
+        </w:numPr>
+        <w:rPr>
+          <w:rFonts w:ascii="Calibri" w:eastAsiaTheme="minorEastAsia" w:hAnsi="Calibri" w:cs="Calibri"/>
+        </w:rPr>
+      </w:pPr>
+      <w:r>
+        <w:rPr>
+          <w:rFonts w:ascii="Calibri" w:eastAsiaTheme="minorEastAsia" w:hAnsi="Calibri" w:cs="Calibri"/>
+        </w:rPr>
+        <w:t>All patients are considered to be at risk for all events, regardless of how many events previously had</w:t>
+      </w:r>
+    </w:p>
+    <w:p>
+      <w:pPr>
+        <w:pStyle w:val="ListParagraph"/>
+        <w:numPr>
+          <w:ilvl w:val="0"/>
+          <w:numId w:val="3"/>
+        </w:numPr>
+        <w:rPr>
+          <w:rFonts w:ascii="Calibri" w:eastAsiaTheme="minorEastAsia" w:hAnsi="Calibri" w:cs="Calibri"/>
+          <w:b/>
+        </w:rPr>
+      </w:pPr>
+      <w:r>
+        <w:rPr>
+          <w:rFonts w:ascii="Calibri" w:eastAsiaTheme="minorEastAsia" w:hAnsi="Calibri" w:cs="Calibri"/>
+          <w:b/>
+        </w:rPr>
+        <w:t>Independent increment model</w:t>
+      </w:r>
+    </w:p>
+    <w:p>
+      <w:pPr>
+        <w:pStyle w:val="ListParagraph"/>
+        <w:numPr>
+          <w:ilvl w:val="1"/>
+          <w:numId w:val="3"/>
+        </w:numPr>
+        <w:rPr>
+          <w:rFonts w:ascii="Calibri" w:eastAsiaTheme="minorEastAsia" w:hAnsi="Calibri" w:cs="Calibri"/>
+        </w:rPr>
+      </w:pPr>
+      <w:r>
+        <w:rPr>
+          <w:rFonts w:ascii="Calibri" w:eastAsiaTheme="minorEastAsia" w:hAnsi="Calibri" w:cs="Calibri"/>
+        </w:rPr>
+        <w:t>Similar to conditional model &gt;&lt; takes no account of the number of previous events experienced by a patient</w:t>
+      </w:r>
+    </w:p>
+    <w:p>
+      <w:pPr>
+        <w:pStyle w:val="ListParagraph"/>
+        <w:numPr>
+          <w:ilvl w:val="0"/>
+          <w:numId w:val="2"/>
+        </w:numPr>
+        <w:rPr>
+          <w:rFonts w:ascii="Calibri" w:eastAsiaTheme="minorEastAsia" w:hAnsi="Calibri" w:cs="Calibri"/>
+        </w:rPr>
+      </w:pPr>
+      <w:r>
+        <w:rPr>
+          <w:rFonts w:ascii="Calibri" w:eastAsiaTheme="minorEastAsia" w:hAnsi="Calibri" w:cs="Calibri"/>
+        </w:rPr>
+        <w:t>For each model, data should be entered in thee form of one patient record per event number</w:t>
+      </w:r>
+    </w:p>
+    <w:p>
+      <w:pPr>
+        <w:pStyle w:val="ListParagraph"/>
+        <w:numPr>
+          <w:ilvl w:val="0"/>
+          <w:numId w:val="2"/>
+        </w:numPr>
+        <w:rPr>
+          <w:rFonts w:ascii="Calibri" w:eastAsiaTheme="minorEastAsia" w:hAnsi="Calibri" w:cs="Calibri"/>
+        </w:rPr>
+      </w:pPr>
+      <w:r>
+        <w:rPr>
+          <w:rFonts w:ascii="Calibri" w:eastAsiaTheme="minorEastAsia" w:hAnsi="Calibri" w:cs="Calibri"/>
+        </w:rPr>
+        <w:t xml:space="preserve">All of the above </w:t>
+      </w:r>
+      <w:r>
+        <w:rPr>
+          <w:rFonts w:ascii="Calibri" w:eastAsiaTheme="minorEastAsia" w:hAnsi="Calibri" w:cs="Calibri"/>
+          <w:b/>
+        </w:rPr>
+        <w:t>models usually applied within a Cox model framework</w:t>
+      </w:r>
+      <w:r>
+        <w:rPr>
+          <w:rFonts w:ascii="Calibri" w:eastAsiaTheme="minorEastAsia" w:hAnsi="Calibri" w:cs="Calibri"/>
+        </w:rPr>
+        <w:t>, fitted using the same basis as standard approaches, with 2 exceptions:</w:t>
+      </w:r>
+    </w:p>
+    <w:p>
+      <w:pPr>
+        <w:pStyle w:val="ListParagraph"/>
+        <w:numPr>
+          <w:ilvl w:val="0"/>
+          <w:numId w:val="3"/>
+        </w:numPr>
+        <w:rPr>
+          <w:rFonts w:ascii="Calibri" w:eastAsiaTheme="minorEastAsia" w:hAnsi="Calibri" w:cs="Calibri"/>
+        </w:rPr>
+      </w:pPr>
+      <w:r>
+        <w:rPr>
+          <w:rFonts w:ascii="Calibri" w:eastAsiaTheme="minorEastAsia" w:hAnsi="Calibri" w:cs="Calibri"/>
+        </w:rPr>
+        <w:t>Cluster effect is used to adjust the standard errors (patients are repeated in the study)</w:t>
+      </w:r>
+    </w:p>
+    <w:p>
+      <w:pPr>
+        <w:pStyle w:val="ListParagraph"/>
+        <w:numPr>
+          <w:ilvl w:val="0"/>
+          <w:numId w:val="3"/>
+        </w:numPr>
+        <w:rPr>
+          <w:rFonts w:ascii="Calibri" w:eastAsiaTheme="minorEastAsia" w:hAnsi="Calibri" w:cs="Calibri"/>
+        </w:rPr>
+      </w:pPr>
+      <w:r>
+        <w:rPr>
+          <w:rFonts w:ascii="Calibri" w:eastAsiaTheme="minorEastAsia" w:hAnsi="Calibri" w:cs="Calibri"/>
+        </w:rPr>
+        <w:t xml:space="preserve">Analysis is stratified </w:t>
+      </w:r>
+      <w:r>
+        <w:rPr>
+          <w:rFonts w:ascii="Calibri" w:eastAsiaTheme="minorEastAsia" w:hAnsi="Calibri" w:cs="Calibri"/>
+        </w:rPr>
+        <w:t>(</w:t>
+      </w:r>
+      <w:r>
+        <w:rPr>
+          <w:rFonts w:ascii="Calibri" w:eastAsiaTheme="minorEastAsia" w:hAnsi="Calibri" w:cs="Calibri"/>
+        </w:rPr>
+        <w:t>with the exception of the independent increment method</w:t>
+      </w:r>
+      <w:r>
+        <w:rPr>
+          <w:rFonts w:ascii="Calibri" w:eastAsiaTheme="minorEastAsia" w:hAnsi="Calibri" w:cs="Calibri"/>
+        </w:rPr>
+        <w:t>) with the event type (for competing risks) or number (for recurrent events) defining the strata</w:t>
+      </w:r>
+    </w:p>
+    <w:p>
+      <w:pPr>
+        <w:pStyle w:val="ListParagraph"/>
+        <w:numPr>
+          <w:ilvl w:val="0"/>
+          <w:numId w:val="3"/>
+        </w:numPr>
+        <w:rPr>
+          <w:rFonts w:ascii="Calibri" w:eastAsiaTheme="minorEastAsia" w:hAnsi="Calibri" w:cs="Calibri"/>
+        </w:rPr>
+      </w:pPr>
+      <w:r>
+        <w:rPr>
+          <w:rFonts w:ascii="Calibri" w:eastAsiaTheme="minorEastAsia" w:hAnsi="Calibri" w:cs="Calibri"/>
+        </w:rPr>
+        <w:t>Interaction effects between covariates and strata may be used to assess whether covariate effects vary across competing outcomes or event number</w:t>
+      </w:r>
+    </w:p>
+    <w:p>
+      <w:pPr>
+        <w:pStyle w:val="ListParagraph"/>
+        <w:numPr>
+          <w:ilvl w:val="0"/>
+          <w:numId w:val="3"/>
+        </w:numPr>
+        <w:rPr>
+          <w:rFonts w:ascii="Calibri" w:eastAsiaTheme="minorEastAsia" w:hAnsi="Calibri" w:cs="Calibri"/>
+        </w:rPr>
+      </w:pPr>
+    </w:p>
+    <w:p>
+      <w:pPr>
+        <w:rPr>
+          <w:rFonts w:ascii="Calibri" w:eastAsiaTheme="minorEastAsia" w:hAnsi="Calibri" w:cs="Calibri"/>
+        </w:rPr>
+      </w:pPr>
+      <w:r>
+        <w:rPr>
+          <w:noProof/>
+        </w:rPr>
+        <w:lastRenderedPageBreak/>
+        <w:drawing>
+          <wp:inline distT="0" distB="0" distL="0" distR="0" wp14:anchorId="71E8A366" wp14:editId="712FD861">
+            <wp:extent cx="3120092" cy="4150581"/>
+            <wp:effectExtent l="0" t="0" r="4445" b="2540"/>
+            <wp:docPr id="21" name="Picture 21"/>
+            <wp:cNvGraphicFramePr>
+              <a:graphicFrameLocks xmlns:a="http://schemas.openxmlformats.org/drawingml/2006/main" noChangeAspect="1"/>
+            </wp:cNvGraphicFramePr>
+            <a:graphic xmlns:a="http://schemas.openxmlformats.org/drawingml/2006/main">
+              <a:graphicData uri="http://schemas.openxmlformats.org/drawingml/2006/picture">
+                <pic:pic xmlns:pic="http://schemas.openxmlformats.org/drawingml/2006/picture">
+                  <pic:nvPicPr>
+                    <pic:cNvPr id="1" name=""/>
+                    <pic:cNvPicPr/>
+                  </pic:nvPicPr>
+                  <pic:blipFill>
+                    <a:blip r:embed="rId24"/>
+                    <a:stretch>
+                      <a:fillRect/>
+                    </a:stretch>
+                  </pic:blipFill>
+                  <pic:spPr>
+                    <a:xfrm>
+                      <a:off x="0" y="0"/>
+                      <a:ext cx="3133984" cy="4169061"/>
+                    </a:xfrm>
+                    <a:prstGeom prst="rect">
+                      <a:avLst/>
+                    </a:prstGeom>
+                  </pic:spPr>
+                </pic:pic>
+              </a:graphicData>
+            </a:graphic>
+          </wp:inline>
+        </w:drawing>
+      </w:r>
+    </w:p>
+    <w:p>
+      <w:pPr>
+        <w:rPr>
+          <w:rFonts w:ascii="Calibri" w:eastAsiaTheme="minorEastAsia" w:hAnsi="Calibri" w:cs="Calibri"/>
+        </w:rPr>
+      </w:pPr>
     </w:p>
     <w:p>
       <w:pPr>

</xml_diff>